<commit_message>
update domain basics: builder and manager
</commit_message>
<xml_diff>
--- a/Domain/Basics.docx
+++ b/Domain/Basics.docx
@@ -99,6 +99,7 @@
           <w:szCs w:val="24"/>
         </w:rPr>
       </w:pPr>
+      <w:proofErr w:type="spellStart"/>
       <w:r>
         <w:rPr>
           <w:sz w:val="24"/>
@@ -106,6 +107,7 @@
         </w:rPr>
         <w:t>Liskov</w:t>
       </w:r>
+      <w:proofErr w:type="spellEnd"/>
       <w:r>
         <w:rPr>
           <w:sz w:val="24"/>
@@ -322,6 +324,161 @@
         </w:rPr>
         <w:t xml:space="preserve">Dependency inversion </w:t>
       </w:r>
+    </w:p>
+    <w:p>
+      <w:pPr>
+        <w:rPr>
+          <w:sz w:val="24"/>
+          <w:szCs w:val="24"/>
+        </w:rPr>
+      </w:pPr>
+    </w:p>
+    <w:p>
+      <w:pPr>
+        <w:rPr>
+          <w:sz w:val="24"/>
+          <w:szCs w:val="24"/>
+        </w:rPr>
+      </w:pPr>
+    </w:p>
+    <w:p>
+      <w:pPr>
+        <w:rPr>
+          <w:sz w:val="24"/>
+          <w:szCs w:val="24"/>
+        </w:rPr>
+      </w:pPr>
+    </w:p>
+    <w:p>
+      <w:pPr>
+        <w:rPr>
+          <w:b/>
+          <w:bCs/>
+          <w:sz w:val="28"/>
+          <w:szCs w:val="28"/>
+        </w:rPr>
+      </w:pPr>
+      <w:r>
+        <w:rPr>
+          <w:b/>
+          <w:bCs/>
+          <w:sz w:val="28"/>
+          <w:szCs w:val="28"/>
+        </w:rPr>
+        <w:lastRenderedPageBreak/>
+        <w:t>Why to use Builder?</w:t>
+      </w:r>
+    </w:p>
+    <w:p>
+      <w:pPr>
+        <w:rPr>
+          <w:sz w:val="24"/>
+          <w:szCs w:val="24"/>
+        </w:rPr>
+      </w:pPr>
+      <w:r>
+        <w:rPr>
+          <w:sz w:val="24"/>
+          <w:szCs w:val="24"/>
+        </w:rPr>
+        <w:t xml:space="preserve">Because calling constructor is most the times complex (building </w:t>
+      </w:r>
+      <w:proofErr w:type="spellStart"/>
+      <w:r>
+        <w:rPr>
+          <w:sz w:val="24"/>
+          <w:szCs w:val="24"/>
+        </w:rPr>
+        <w:t>IOptions</w:t>
+      </w:r>
+      <w:proofErr w:type="spellEnd"/>
+      <w:r>
+        <w:rPr>
+          <w:sz w:val="24"/>
+          <w:szCs w:val="24"/>
+        </w:rPr>
+        <w:t xml:space="preserve"> requires many fields), then we prefer to make the constructor Internal and the construction is delegated to the Builder. So that’s why we use builder in production code.</w:t>
+      </w:r>
+    </w:p>
+    <w:p>
+      <w:pPr>
+        <w:rPr>
+          <w:sz w:val="24"/>
+          <w:szCs w:val="24"/>
+        </w:rPr>
+      </w:pPr>
+    </w:p>
+    <w:p>
+      <w:pPr>
+        <w:rPr>
+          <w:b/>
+          <w:bCs/>
+          <w:sz w:val="28"/>
+          <w:szCs w:val="28"/>
+        </w:rPr>
+      </w:pPr>
+      <w:r>
+        <w:rPr>
+          <w:b/>
+          <w:bCs/>
+          <w:sz w:val="28"/>
+          <w:szCs w:val="28"/>
+        </w:rPr>
+        <w:t>Why to use the Manager to update?</w:t>
+      </w:r>
+    </w:p>
+    <w:p>
+      <w:pPr>
+        <w:rPr>
+          <w:sz w:val="24"/>
+          <w:szCs w:val="24"/>
+        </w:rPr>
+      </w:pPr>
+      <w:r>
+        <w:rPr>
+          <w:sz w:val="24"/>
+          <w:szCs w:val="24"/>
+        </w:rPr>
+        <w:t xml:space="preserve">According to the previous section (why to use builder) calling methos most of the times is a complex action, just like the constructors we prefer to make all methods Internal and then the invocations is delegated to the Manger class. </w:t>
+      </w:r>
+    </w:p>
+    <w:p>
+      <w:pPr>
+        <w:rPr>
+          <w:sz w:val="24"/>
+          <w:szCs w:val="24"/>
+        </w:rPr>
+      </w:pPr>
+      <w:r>
+        <w:rPr>
+          <w:sz w:val="24"/>
+          <w:szCs w:val="24"/>
+        </w:rPr>
+        <w:t xml:space="preserve">So, up to there we see than the Manager class can do both Constructing and Updating. </w:t>
+      </w:r>
+    </w:p>
+    <w:p>
+      <w:pPr>
+        <w:rPr>
+          <w:sz w:val="24"/>
+          <w:szCs w:val="24"/>
+        </w:rPr>
+      </w:pPr>
+      <w:r>
+        <w:rPr>
+          <w:sz w:val="24"/>
+          <w:szCs w:val="24"/>
+        </w:rPr>
+        <w:t xml:space="preserve">All this efforts, help us to avoid having double standards among the code.  </w:t>
+      </w:r>
+    </w:p>
+    <w:p>
+      <w:pPr>
+        <w:rPr>
+          <w:sz w:val="24"/>
+          <w:szCs w:val="24"/>
+        </w:rPr>
+      </w:pPr>
     </w:p>
     <w:sectPr>
       <w:pgSz w:w="12240" w:h="15840"/>

</xml_diff>

<commit_message>
update domain basics: Parent Aggregate
</commit_message>
<xml_diff>
--- a/Domain/Basics.docx
+++ b/Domain/Basics.docx
@@ -439,7 +439,21 @@
           <w:sz w:val="24"/>
           <w:szCs w:val="24"/>
         </w:rPr>
-        <w:t xml:space="preserve">According to the previous section (why to use builder) calling methos most of the times is a complex action, just like the constructors we prefer to make all methods Internal and then the invocations is delegated to the Manger class. </w:t>
+        <w:t>According to the previous section (why to use builder) calling</w:t>
+      </w:r>
+      <w:r>
+        <w:rPr>
+          <w:sz w:val="24"/>
+          <w:szCs w:val="24"/>
+        </w:rPr>
+        <w:t xml:space="preserve"> the aggregate</w:t>
+      </w:r>
+      <w:r>
+        <w:rPr>
+          <w:sz w:val="24"/>
+          <w:szCs w:val="24"/>
+        </w:rPr>
+        <w:t xml:space="preserve"> methos most of the times is a complex action, just like the constructors we prefer to make all methods Internal and then the invocations is delegated to the Manger class. </w:t>
       </w:r>
     </w:p>
     <w:p>
@@ -493,6 +507,744 @@
           <w:szCs w:val="24"/>
         </w:rPr>
       </w:pPr>
+    </w:p>
+    <w:p>
+      <w:pPr>
+        <w:rPr>
+          <w:b/>
+          <w:bCs/>
+          <w:sz w:val="28"/>
+          <w:szCs w:val="28"/>
+        </w:rPr>
+      </w:pPr>
+      <w:r>
+        <w:rPr>
+          <w:b/>
+          <w:bCs/>
+          <w:sz w:val="28"/>
+          <w:szCs w:val="28"/>
+        </w:rPr>
+        <w:t>Parent Aggregate</w:t>
+      </w:r>
+    </w:p>
+    <w:p>
+      <w:pPr>
+        <w:rPr>
+          <w:sz w:val="24"/>
+          <w:szCs w:val="24"/>
+        </w:rPr>
+      </w:pPr>
+      <w:r>
+        <w:rPr>
+          <w:sz w:val="24"/>
+          <w:szCs w:val="24"/>
+        </w:rPr>
+        <w:t xml:space="preserve">When we talk about public API(s) of aggregate(s) we deeply refer to observable behavior(s) </w:t>
+      </w:r>
+      <w:r>
+        <w:rPr>
+          <w:sz w:val="24"/>
+          <w:szCs w:val="24"/>
+        </w:rPr>
+        <w:t xml:space="preserve">that are doing domain logic whether standalone or in collaboration with other aggregates’ </w:t>
+      </w:r>
+      <w:r>
+        <w:rPr>
+          <w:sz w:val="24"/>
+          <w:szCs w:val="24"/>
+        </w:rPr>
+        <w:t>observable behavior(s)</w:t>
+      </w:r>
+      <w:r>
+        <w:rPr>
+          <w:sz w:val="24"/>
+          <w:szCs w:val="24"/>
+        </w:rPr>
+        <w:t xml:space="preserve">. </w:t>
+      </w:r>
+      <w:r>
+        <w:rPr>
+          <w:sz w:val="24"/>
+          <w:szCs w:val="24"/>
+        </w:rPr>
+        <w:t xml:space="preserve"> In other words, public API(s) doesn’t necessarily mean public method(s). There are circumstance’s that an aggregate has an observable behavior which is not public to the outside of the domain. It is in service of another aggregates’ observable behavior.</w:t>
+      </w:r>
+      <w:r>
+        <w:rPr>
+          <w:sz w:val="24"/>
+          <w:szCs w:val="24"/>
+        </w:rPr>
+        <w:t xml:space="preserve"> </w:t>
+      </w:r>
+      <w:r>
+        <w:rPr>
+          <w:sz w:val="24"/>
+          <w:szCs w:val="24"/>
+        </w:rPr>
+        <w:t>We call the outer aggregate</w:t>
+      </w:r>
+      <w:r>
+        <w:rPr>
+          <w:sz w:val="24"/>
+          <w:szCs w:val="24"/>
+        </w:rPr>
+        <w:t xml:space="preserve"> as Parent Aggregate. It acts like a coordinator working with another aggregates. </w:t>
+      </w:r>
+      <w:r>
+        <w:rPr>
+          <w:sz w:val="24"/>
+          <w:szCs w:val="24"/>
+        </w:rPr>
+        <w:t xml:space="preserve"> </w:t>
+      </w:r>
+    </w:p>
+    <w:p>
+      <w:pPr>
+        <w:rPr>
+          <w:sz w:val="24"/>
+          <w:szCs w:val="24"/>
+        </w:rPr>
+      </w:pPr>
+    </w:p>
+    <w:p>
+      <w:pPr>
+        <w:shd w:val="clear" w:color="auto" w:fill="262626"/>
+        <w:tabs>
+          <w:tab w:val="left" w:pos="916"/>
+          <w:tab w:val="left" w:pos="1832"/>
+          <w:tab w:val="left" w:pos="2748"/>
+          <w:tab w:val="left" w:pos="3664"/>
+          <w:tab w:val="left" w:pos="4580"/>
+          <w:tab w:val="left" w:pos="5496"/>
+          <w:tab w:val="left" w:pos="6412"/>
+          <w:tab w:val="left" w:pos="7328"/>
+          <w:tab w:val="left" w:pos="8244"/>
+          <w:tab w:val="left" w:pos="9160"/>
+          <w:tab w:val="left" w:pos="10076"/>
+          <w:tab w:val="left" w:pos="10992"/>
+          <w:tab w:val="left" w:pos="11908"/>
+          <w:tab w:val="left" w:pos="12824"/>
+          <w:tab w:val="left" w:pos="13740"/>
+          <w:tab w:val="left" w:pos="14656"/>
+        </w:tabs>
+        <w:spacing w:after="0" w:line="240" w:lineRule="auto"/>
+        <w:rPr>
+          <w:rFonts w:ascii="Courier New" w:eastAsia="Times New Roman" w:hAnsi="Courier New" w:cs="Courier New"/>
+          <w:color w:val="D0D0D0"/>
+          <w:sz w:val="18"/>
+          <w:szCs w:val="18"/>
+        </w:rPr>
+      </w:pPr>
+      <w:r>
+        <w:rPr>
+          <w:rFonts w:ascii="Courier New" w:eastAsia="Times New Roman" w:hAnsi="Courier New" w:cs="Courier New"/>
+          <w:i/>
+          <w:iCs/>
+          <w:color w:val="85C46C"/>
+          <w:sz w:val="18"/>
+          <w:szCs w:val="18"/>
+        </w:rPr>
+        <w:t xml:space="preserve">// parent </w:t>
+      </w:r>
+      <w:proofErr w:type="spellStart"/>
+      <w:r>
+        <w:rPr>
+          <w:rFonts w:ascii="Courier New" w:eastAsia="Times New Roman" w:hAnsi="Courier New" w:cs="Courier New"/>
+          <w:i/>
+          <w:iCs/>
+          <w:color w:val="85C46C"/>
+          <w:sz w:val="18"/>
+          <w:szCs w:val="18"/>
+        </w:rPr>
+        <w:t>aggreagate</w:t>
+      </w:r>
+      <w:proofErr w:type="spellEnd"/>
+      <w:r>
+        <w:rPr>
+          <w:rFonts w:ascii="Courier New" w:eastAsia="Times New Roman" w:hAnsi="Courier New" w:cs="Courier New"/>
+          <w:i/>
+          <w:iCs/>
+          <w:color w:val="85C46C"/>
+          <w:sz w:val="18"/>
+          <w:szCs w:val="18"/>
+        </w:rPr>
+        <w:t xml:space="preserve"> </w:t>
+      </w:r>
+      <w:r>
+        <w:rPr>
+          <w:rFonts w:ascii="Courier New" w:eastAsia="Times New Roman" w:hAnsi="Courier New" w:cs="Courier New"/>
+          <w:i/>
+          <w:iCs/>
+          <w:color w:val="85C46C"/>
+          <w:sz w:val="18"/>
+          <w:szCs w:val="18"/>
+        </w:rPr>
+        <w:br/>
+      </w:r>
+      <w:r>
+        <w:rPr>
+          <w:rFonts w:ascii="Courier New" w:eastAsia="Times New Roman" w:hAnsi="Courier New" w:cs="Courier New"/>
+          <w:color w:val="6C95EB"/>
+          <w:sz w:val="18"/>
+          <w:szCs w:val="18"/>
+        </w:rPr>
+        <w:t xml:space="preserve">public class </w:t>
+      </w:r>
+      <w:proofErr w:type="spellStart"/>
+      <w:r>
+        <w:rPr>
+          <w:rFonts w:ascii="Courier New" w:eastAsia="Times New Roman" w:hAnsi="Courier New" w:cs="Courier New"/>
+          <w:color w:val="787878"/>
+          <w:sz w:val="18"/>
+          <w:szCs w:val="18"/>
+        </w:rPr>
+        <w:t>FinancialPeriod</w:t>
+      </w:r>
+      <w:proofErr w:type="spellEnd"/>
+      <w:r>
+        <w:rPr>
+          <w:rFonts w:ascii="Courier New" w:eastAsia="Times New Roman" w:hAnsi="Courier New" w:cs="Courier New"/>
+          <w:color w:val="787878"/>
+          <w:sz w:val="18"/>
+          <w:szCs w:val="18"/>
+        </w:rPr>
+        <w:t xml:space="preserve"> </w:t>
+      </w:r>
+      <w:r>
+        <w:rPr>
+          <w:rFonts w:ascii="Courier New" w:eastAsia="Times New Roman" w:hAnsi="Courier New" w:cs="Courier New"/>
+          <w:color w:val="D0D0D0"/>
+          <w:sz w:val="18"/>
+          <w:szCs w:val="18"/>
+        </w:rPr>
+        <w:t xml:space="preserve">: </w:t>
+      </w:r>
+      <w:proofErr w:type="spellStart"/>
+      <w:r>
+        <w:rPr>
+          <w:rFonts w:ascii="Courier New" w:eastAsia="Times New Roman" w:hAnsi="Courier New" w:cs="Courier New"/>
+          <w:color w:val="D0D0D0"/>
+          <w:sz w:val="18"/>
+          <w:szCs w:val="18"/>
+        </w:rPr>
+        <w:t>AggregateRoot</w:t>
+      </w:r>
+      <w:proofErr w:type="spellEnd"/>
+      <w:r>
+        <w:rPr>
+          <w:rFonts w:ascii="Courier New" w:eastAsia="Times New Roman" w:hAnsi="Courier New" w:cs="Courier New"/>
+          <w:color w:val="D0D0D0"/>
+          <w:sz w:val="18"/>
+          <w:szCs w:val="18"/>
+        </w:rPr>
+        <w:br/>
+      </w:r>
+      <w:r>
+        <w:rPr>
+          <w:rFonts w:ascii="Courier New" w:eastAsia="Times New Roman" w:hAnsi="Courier New" w:cs="Courier New"/>
+          <w:color w:val="BDBDBD"/>
+          <w:sz w:val="18"/>
+          <w:szCs w:val="18"/>
+        </w:rPr>
+        <w:t>{</w:t>
+      </w:r>
+      <w:r>
+        <w:rPr>
+          <w:rFonts w:ascii="Courier New" w:eastAsia="Times New Roman" w:hAnsi="Courier New" w:cs="Courier New"/>
+          <w:color w:val="BDBDBD"/>
+          <w:sz w:val="18"/>
+          <w:szCs w:val="18"/>
+        </w:rPr>
+        <w:br/>
+        <w:t xml:space="preserve">    </w:t>
+      </w:r>
+      <w:r>
+        <w:rPr>
+          <w:rFonts w:ascii="Courier New" w:eastAsia="Times New Roman" w:hAnsi="Courier New" w:cs="Courier New"/>
+          <w:i/>
+          <w:iCs/>
+          <w:color w:val="85C46C"/>
+          <w:sz w:val="18"/>
+          <w:szCs w:val="18"/>
+        </w:rPr>
+        <w:t xml:space="preserve">// public </w:t>
+      </w:r>
+      <w:proofErr w:type="spellStart"/>
+      <w:r>
+        <w:rPr>
+          <w:rFonts w:ascii="Courier New" w:eastAsia="Times New Roman" w:hAnsi="Courier New" w:cs="Courier New"/>
+          <w:i/>
+          <w:iCs/>
+          <w:color w:val="85C46C"/>
+          <w:sz w:val="18"/>
+          <w:szCs w:val="18"/>
+        </w:rPr>
+        <w:t>api</w:t>
+      </w:r>
+      <w:proofErr w:type="spellEnd"/>
+      <w:r>
+        <w:rPr>
+          <w:rFonts w:ascii="Courier New" w:eastAsia="Times New Roman" w:hAnsi="Courier New" w:cs="Courier New"/>
+          <w:i/>
+          <w:iCs/>
+          <w:color w:val="85C46C"/>
+          <w:sz w:val="18"/>
+          <w:szCs w:val="18"/>
+        </w:rPr>
+        <w:t xml:space="preserve"> of </w:t>
+      </w:r>
+      <w:proofErr w:type="spellStart"/>
+      <w:r>
+        <w:rPr>
+          <w:rFonts w:ascii="Courier New" w:eastAsia="Times New Roman" w:hAnsi="Courier New" w:cs="Courier New"/>
+          <w:i/>
+          <w:iCs/>
+          <w:color w:val="85C46C"/>
+          <w:sz w:val="18"/>
+          <w:szCs w:val="18"/>
+        </w:rPr>
+        <w:t>FinancialPeriod</w:t>
+      </w:r>
+      <w:proofErr w:type="spellEnd"/>
+      <w:r>
+        <w:rPr>
+          <w:rFonts w:ascii="Courier New" w:eastAsia="Times New Roman" w:hAnsi="Courier New" w:cs="Courier New"/>
+          <w:i/>
+          <w:iCs/>
+          <w:color w:val="85C46C"/>
+          <w:sz w:val="18"/>
+          <w:szCs w:val="18"/>
+        </w:rPr>
+        <w:t xml:space="preserve">, it's accessible outside of domain </w:t>
+      </w:r>
+      <w:r>
+        <w:rPr>
+          <w:rFonts w:ascii="Courier New" w:eastAsia="Times New Roman" w:hAnsi="Courier New" w:cs="Courier New"/>
+          <w:i/>
+          <w:iCs/>
+          <w:color w:val="85C46C"/>
+          <w:sz w:val="18"/>
+          <w:szCs w:val="18"/>
+        </w:rPr>
+        <w:br/>
+        <w:t xml:space="preserve">    </w:t>
+      </w:r>
+      <w:r>
+        <w:rPr>
+          <w:rFonts w:ascii="Courier New" w:eastAsia="Times New Roman" w:hAnsi="Courier New" w:cs="Courier New"/>
+          <w:color w:val="6C95EB"/>
+          <w:sz w:val="18"/>
+          <w:szCs w:val="18"/>
+        </w:rPr>
+        <w:t xml:space="preserve">public </w:t>
+      </w:r>
+      <w:r>
+        <w:rPr>
+          <w:rFonts w:ascii="Courier New" w:eastAsia="Times New Roman" w:hAnsi="Courier New" w:cs="Courier New"/>
+          <w:color w:val="C191FF"/>
+          <w:sz w:val="18"/>
+          <w:szCs w:val="18"/>
+        </w:rPr>
+        <w:t xml:space="preserve">Voucher </w:t>
+      </w:r>
+      <w:proofErr w:type="spellStart"/>
+      <w:r>
+        <w:rPr>
+          <w:rFonts w:ascii="Courier New" w:eastAsia="Times New Roman" w:hAnsi="Courier New" w:cs="Courier New"/>
+          <w:color w:val="787878"/>
+          <w:sz w:val="18"/>
+          <w:szCs w:val="18"/>
+        </w:rPr>
+        <w:t>SubmitVoucher</w:t>
+      </w:r>
+      <w:proofErr w:type="spellEnd"/>
+      <w:r>
+        <w:rPr>
+          <w:rFonts w:ascii="Courier New" w:eastAsia="Times New Roman" w:hAnsi="Courier New" w:cs="Courier New"/>
+          <w:color w:val="BDBDBD"/>
+          <w:sz w:val="18"/>
+          <w:szCs w:val="18"/>
+        </w:rPr>
+        <w:t>()</w:t>
+      </w:r>
+      <w:r>
+        <w:rPr>
+          <w:rFonts w:ascii="Courier New" w:eastAsia="Times New Roman" w:hAnsi="Courier New" w:cs="Courier New"/>
+          <w:color w:val="BDBDBD"/>
+          <w:sz w:val="18"/>
+          <w:szCs w:val="18"/>
+        </w:rPr>
+        <w:br/>
+        <w:t xml:space="preserve">    {</w:t>
+      </w:r>
+      <w:r>
+        <w:rPr>
+          <w:rFonts w:ascii="Courier New" w:eastAsia="Times New Roman" w:hAnsi="Courier New" w:cs="Courier New"/>
+          <w:color w:val="BDBDBD"/>
+          <w:sz w:val="18"/>
+          <w:szCs w:val="18"/>
+        </w:rPr>
+        <w:br/>
+        <w:t xml:space="preserve">        </w:t>
+      </w:r>
+      <w:r>
+        <w:rPr>
+          <w:rFonts w:ascii="Courier New" w:eastAsia="Times New Roman" w:hAnsi="Courier New" w:cs="Courier New"/>
+          <w:i/>
+          <w:iCs/>
+          <w:color w:val="85C46C"/>
+          <w:sz w:val="18"/>
+          <w:szCs w:val="18"/>
+        </w:rPr>
+        <w:t xml:space="preserve">// here do what is </w:t>
+      </w:r>
+      <w:proofErr w:type="spellStart"/>
+      <w:r>
+        <w:rPr>
+          <w:rFonts w:ascii="Courier New" w:eastAsia="Times New Roman" w:hAnsi="Courier New" w:cs="Courier New"/>
+          <w:i/>
+          <w:iCs/>
+          <w:color w:val="85C46C"/>
+          <w:sz w:val="18"/>
+          <w:szCs w:val="18"/>
+        </w:rPr>
+        <w:t>todo</w:t>
+      </w:r>
+      <w:proofErr w:type="spellEnd"/>
+      <w:r>
+        <w:rPr>
+          <w:rFonts w:ascii="Courier New" w:eastAsia="Times New Roman" w:hAnsi="Courier New" w:cs="Courier New"/>
+          <w:i/>
+          <w:iCs/>
+          <w:color w:val="85C46C"/>
+          <w:sz w:val="18"/>
+          <w:szCs w:val="18"/>
+        </w:rPr>
+        <w:br/>
+        <w:t xml:space="preserve">        // then delegate the rest to another aggregate </w:t>
+      </w:r>
+      <w:r>
+        <w:rPr>
+          <w:rFonts w:ascii="Courier New" w:eastAsia="Times New Roman" w:hAnsi="Courier New" w:cs="Courier New"/>
+          <w:i/>
+          <w:iCs/>
+          <w:color w:val="85C46C"/>
+          <w:sz w:val="18"/>
+          <w:szCs w:val="18"/>
+        </w:rPr>
+        <w:br/>
+        <w:t xml:space="preserve">        </w:t>
+      </w:r>
+      <w:r>
+        <w:rPr>
+          <w:rFonts w:ascii="Courier New" w:eastAsia="Times New Roman" w:hAnsi="Courier New" w:cs="Courier New"/>
+          <w:color w:val="6C95EB"/>
+          <w:sz w:val="18"/>
+          <w:szCs w:val="18"/>
+        </w:rPr>
+        <w:t xml:space="preserve">return </w:t>
+      </w:r>
+      <w:proofErr w:type="spellStart"/>
+      <w:r>
+        <w:rPr>
+          <w:rFonts w:ascii="Courier New" w:eastAsia="Times New Roman" w:hAnsi="Courier New" w:cs="Courier New"/>
+          <w:color w:val="C191FF"/>
+          <w:sz w:val="18"/>
+          <w:szCs w:val="18"/>
+        </w:rPr>
+        <w:t>Voucher</w:t>
+      </w:r>
+      <w:r>
+        <w:rPr>
+          <w:rFonts w:ascii="Courier New" w:eastAsia="Times New Roman" w:hAnsi="Courier New" w:cs="Courier New"/>
+          <w:color w:val="BDBDBD"/>
+          <w:sz w:val="18"/>
+          <w:szCs w:val="18"/>
+        </w:rPr>
+        <w:t>.</w:t>
+      </w:r>
+      <w:r>
+        <w:rPr>
+          <w:rFonts w:ascii="Courier New" w:eastAsia="Times New Roman" w:hAnsi="Courier New" w:cs="Courier New"/>
+          <w:color w:val="39CC9B"/>
+          <w:sz w:val="18"/>
+          <w:szCs w:val="18"/>
+        </w:rPr>
+        <w:t>CreateTemp</w:t>
+      </w:r>
+      <w:proofErr w:type="spellEnd"/>
+      <w:r>
+        <w:rPr>
+          <w:rFonts w:ascii="Courier New" w:eastAsia="Times New Roman" w:hAnsi="Courier New" w:cs="Courier New"/>
+          <w:color w:val="BDBDBD"/>
+          <w:sz w:val="18"/>
+          <w:szCs w:val="18"/>
+        </w:rPr>
+        <w:t>();</w:t>
+      </w:r>
+      <w:r>
+        <w:rPr>
+          <w:rFonts w:ascii="Courier New" w:eastAsia="Times New Roman" w:hAnsi="Courier New" w:cs="Courier New"/>
+          <w:color w:val="BDBDBD"/>
+          <w:sz w:val="18"/>
+          <w:szCs w:val="18"/>
+        </w:rPr>
+        <w:br/>
+        <w:t xml:space="preserve">    }</w:t>
+      </w:r>
+      <w:r>
+        <w:rPr>
+          <w:rFonts w:ascii="Courier New" w:eastAsia="Times New Roman" w:hAnsi="Courier New" w:cs="Courier New"/>
+          <w:color w:val="BDBDBD"/>
+          <w:sz w:val="18"/>
+          <w:szCs w:val="18"/>
+        </w:rPr>
+        <w:br/>
+        <w:t>}</w:t>
+      </w:r>
+      <w:r>
+        <w:rPr>
+          <w:rFonts w:ascii="Courier New" w:eastAsia="Times New Roman" w:hAnsi="Courier New" w:cs="Courier New"/>
+          <w:color w:val="BDBDBD"/>
+          <w:sz w:val="18"/>
+          <w:szCs w:val="18"/>
+        </w:rPr>
+        <w:br/>
+      </w:r>
+      <w:r>
+        <w:rPr>
+          <w:rFonts w:ascii="Courier New" w:eastAsia="Times New Roman" w:hAnsi="Courier New" w:cs="Courier New"/>
+          <w:color w:val="BDBDBD"/>
+          <w:sz w:val="18"/>
+          <w:szCs w:val="18"/>
+        </w:rPr>
+        <w:br/>
+      </w:r>
+      <w:r>
+        <w:rPr>
+          <w:rFonts w:ascii="Courier New" w:eastAsia="Times New Roman" w:hAnsi="Courier New" w:cs="Courier New"/>
+          <w:color w:val="6C95EB"/>
+          <w:sz w:val="18"/>
+          <w:szCs w:val="18"/>
+        </w:rPr>
+        <w:t xml:space="preserve">public class </w:t>
+      </w:r>
+      <w:r>
+        <w:rPr>
+          <w:rFonts w:ascii="Courier New" w:eastAsia="Times New Roman" w:hAnsi="Courier New" w:cs="Courier New"/>
+          <w:color w:val="C191FF"/>
+          <w:sz w:val="18"/>
+          <w:szCs w:val="18"/>
+        </w:rPr>
+        <w:t>Voucher</w:t>
+      </w:r>
+      <w:r>
+        <w:rPr>
+          <w:rFonts w:ascii="Courier New" w:eastAsia="Times New Roman" w:hAnsi="Courier New" w:cs="Courier New"/>
+          <w:color w:val="C191FF"/>
+          <w:sz w:val="18"/>
+          <w:szCs w:val="18"/>
+        </w:rPr>
+        <w:br/>
+      </w:r>
+      <w:r>
+        <w:rPr>
+          <w:rFonts w:ascii="Courier New" w:eastAsia="Times New Roman" w:hAnsi="Courier New" w:cs="Courier New"/>
+          <w:color w:val="BDBDBD"/>
+          <w:sz w:val="18"/>
+          <w:szCs w:val="18"/>
+        </w:rPr>
+        <w:t>{</w:t>
+      </w:r>
+      <w:r>
+        <w:rPr>
+          <w:rFonts w:ascii="Courier New" w:eastAsia="Times New Roman" w:hAnsi="Courier New" w:cs="Courier New"/>
+          <w:color w:val="BDBDBD"/>
+          <w:sz w:val="18"/>
+          <w:szCs w:val="18"/>
+        </w:rPr>
+        <w:br/>
+        <w:t xml:space="preserve">    </w:t>
+      </w:r>
+      <w:r>
+        <w:rPr>
+          <w:rFonts w:ascii="Courier New" w:eastAsia="Times New Roman" w:hAnsi="Courier New" w:cs="Courier New"/>
+          <w:i/>
+          <w:iCs/>
+          <w:color w:val="85C46C"/>
+          <w:sz w:val="18"/>
+          <w:szCs w:val="18"/>
+        </w:rPr>
+        <w:t xml:space="preserve">// public </w:t>
+      </w:r>
+      <w:proofErr w:type="spellStart"/>
+      <w:r>
+        <w:rPr>
+          <w:rFonts w:ascii="Courier New" w:eastAsia="Times New Roman" w:hAnsi="Courier New" w:cs="Courier New"/>
+          <w:i/>
+          <w:iCs/>
+          <w:color w:val="85C46C"/>
+          <w:sz w:val="18"/>
+          <w:szCs w:val="18"/>
+        </w:rPr>
+        <w:t>api</w:t>
+      </w:r>
+      <w:proofErr w:type="spellEnd"/>
+      <w:r>
+        <w:rPr>
+          <w:rFonts w:ascii="Courier New" w:eastAsia="Times New Roman" w:hAnsi="Courier New" w:cs="Courier New"/>
+          <w:i/>
+          <w:iCs/>
+          <w:color w:val="85C46C"/>
+          <w:sz w:val="18"/>
+          <w:szCs w:val="18"/>
+        </w:rPr>
+        <w:t xml:space="preserve"> of voucher, but it's internal and accessible to domain only </w:t>
+      </w:r>
+      <w:r>
+        <w:rPr>
+          <w:rFonts w:ascii="Courier New" w:eastAsia="Times New Roman" w:hAnsi="Courier New" w:cs="Courier New"/>
+          <w:i/>
+          <w:iCs/>
+          <w:color w:val="85C46C"/>
+          <w:sz w:val="18"/>
+          <w:szCs w:val="18"/>
+        </w:rPr>
+        <w:br/>
+        <w:t xml:space="preserve">    </w:t>
+      </w:r>
+      <w:r>
+        <w:rPr>
+          <w:rFonts w:ascii="Courier New" w:eastAsia="Times New Roman" w:hAnsi="Courier New" w:cs="Courier New"/>
+          <w:color w:val="6C95EB"/>
+          <w:sz w:val="18"/>
+          <w:szCs w:val="18"/>
+        </w:rPr>
+        <w:t xml:space="preserve">internal static </w:t>
+      </w:r>
+      <w:r>
+        <w:rPr>
+          <w:rFonts w:ascii="Courier New" w:eastAsia="Times New Roman" w:hAnsi="Courier New" w:cs="Courier New"/>
+          <w:color w:val="C191FF"/>
+          <w:sz w:val="18"/>
+          <w:szCs w:val="18"/>
+        </w:rPr>
+        <w:t xml:space="preserve">Voucher </w:t>
+      </w:r>
+      <w:proofErr w:type="spellStart"/>
+      <w:r>
+        <w:rPr>
+          <w:rFonts w:ascii="Courier New" w:eastAsia="Times New Roman" w:hAnsi="Courier New" w:cs="Courier New"/>
+          <w:color w:val="39CC9B"/>
+          <w:sz w:val="18"/>
+          <w:szCs w:val="18"/>
+        </w:rPr>
+        <w:t>CreateTemp</w:t>
+      </w:r>
+      <w:proofErr w:type="spellEnd"/>
+      <w:r>
+        <w:rPr>
+          <w:rFonts w:ascii="Courier New" w:eastAsia="Times New Roman" w:hAnsi="Courier New" w:cs="Courier New"/>
+          <w:color w:val="BDBDBD"/>
+          <w:sz w:val="18"/>
+          <w:szCs w:val="18"/>
+        </w:rPr>
+        <w:t>()</w:t>
+      </w:r>
+      <w:r>
+        <w:rPr>
+          <w:rFonts w:ascii="Courier New" w:eastAsia="Times New Roman" w:hAnsi="Courier New" w:cs="Courier New"/>
+          <w:color w:val="BDBDBD"/>
+          <w:sz w:val="18"/>
+          <w:szCs w:val="18"/>
+        </w:rPr>
+        <w:br/>
+        <w:t xml:space="preserve">    {</w:t>
+      </w:r>
+      <w:r>
+        <w:rPr>
+          <w:rFonts w:ascii="Courier New" w:eastAsia="Times New Roman" w:hAnsi="Courier New" w:cs="Courier New"/>
+          <w:color w:val="BDBDBD"/>
+          <w:sz w:val="18"/>
+          <w:szCs w:val="18"/>
+        </w:rPr>
+        <w:br/>
+        <w:t xml:space="preserve">        </w:t>
+      </w:r>
+      <w:r>
+        <w:rPr>
+          <w:rFonts w:ascii="Courier New" w:eastAsia="Times New Roman" w:hAnsi="Courier New" w:cs="Courier New"/>
+          <w:i/>
+          <w:iCs/>
+          <w:color w:val="85C46C"/>
+          <w:sz w:val="18"/>
+          <w:szCs w:val="18"/>
+        </w:rPr>
+        <w:t xml:space="preserve">// here do what is </w:t>
+      </w:r>
+      <w:proofErr w:type="spellStart"/>
+      <w:r>
+        <w:rPr>
+          <w:rFonts w:ascii="Courier New" w:eastAsia="Times New Roman" w:hAnsi="Courier New" w:cs="Courier New"/>
+          <w:i/>
+          <w:iCs/>
+          <w:color w:val="85C46C"/>
+          <w:sz w:val="18"/>
+          <w:szCs w:val="18"/>
+        </w:rPr>
+        <w:t>todo</w:t>
+      </w:r>
+      <w:proofErr w:type="spellEnd"/>
+      <w:r>
+        <w:rPr>
+          <w:rFonts w:ascii="Courier New" w:eastAsia="Times New Roman" w:hAnsi="Courier New" w:cs="Courier New"/>
+          <w:i/>
+          <w:iCs/>
+          <w:color w:val="85C46C"/>
+          <w:sz w:val="18"/>
+          <w:szCs w:val="18"/>
+        </w:rPr>
+        <w:br/>
+        <w:t xml:space="preserve">        </w:t>
+      </w:r>
+      <w:r>
+        <w:rPr>
+          <w:rFonts w:ascii="Courier New" w:eastAsia="Times New Roman" w:hAnsi="Courier New" w:cs="Courier New"/>
+          <w:color w:val="6C95EB"/>
+          <w:sz w:val="18"/>
+          <w:szCs w:val="18"/>
+        </w:rPr>
+        <w:t>return default</w:t>
+      </w:r>
+      <w:r>
+        <w:rPr>
+          <w:rFonts w:ascii="Courier New" w:eastAsia="Times New Roman" w:hAnsi="Courier New" w:cs="Courier New"/>
+          <w:color w:val="BDBDBD"/>
+          <w:sz w:val="18"/>
+          <w:szCs w:val="18"/>
+        </w:rPr>
+        <w:t>;</w:t>
+      </w:r>
+      <w:r>
+        <w:rPr>
+          <w:rFonts w:ascii="Courier New" w:eastAsia="Times New Roman" w:hAnsi="Courier New" w:cs="Courier New"/>
+          <w:color w:val="BDBDBD"/>
+          <w:sz w:val="18"/>
+          <w:szCs w:val="18"/>
+        </w:rPr>
+        <w:br/>
+        <w:t xml:space="preserve">    }</w:t>
+      </w:r>
+      <w:r>
+        <w:rPr>
+          <w:rFonts w:ascii="Courier New" w:eastAsia="Times New Roman" w:hAnsi="Courier New" w:cs="Courier New"/>
+          <w:color w:val="BDBDBD"/>
+          <w:sz w:val="18"/>
+          <w:szCs w:val="18"/>
+        </w:rPr>
+        <w:br/>
+        <w:t>}</w:t>
+      </w:r>
     </w:p>
     <w:sectPr>
       <w:pgSz w:w="12240" w:h="15840"/>
@@ -930,6 +1682,54 @@
     <w:semiHidden/>
     <w:unhideWhenUsed/>
   </w:style>
+  <w:style w:type="paragraph" w:styleId="HTMLPreformatted">
+    <w:name w:val="HTML Preformatted"/>
+    <w:basedOn w:val="Normal"/>
+    <w:link w:val="HTMLPreformattedChar"/>
+    <w:uiPriority w:val="99"/>
+    <w:semiHidden/>
+    <w:unhideWhenUsed/>
+    <w:rsid w:val="00712998"/>
+    <w:pPr>
+      <w:tabs>
+        <w:tab w:val="left" w:pos="916"/>
+        <w:tab w:val="left" w:pos="1832"/>
+        <w:tab w:val="left" w:pos="2748"/>
+        <w:tab w:val="left" w:pos="3664"/>
+        <w:tab w:val="left" w:pos="4580"/>
+        <w:tab w:val="left" w:pos="5496"/>
+        <w:tab w:val="left" w:pos="6412"/>
+        <w:tab w:val="left" w:pos="7328"/>
+        <w:tab w:val="left" w:pos="8244"/>
+        <w:tab w:val="left" w:pos="9160"/>
+        <w:tab w:val="left" w:pos="10076"/>
+        <w:tab w:val="left" w:pos="10992"/>
+        <w:tab w:val="left" w:pos="11908"/>
+        <w:tab w:val="left" w:pos="12824"/>
+        <w:tab w:val="left" w:pos="13740"/>
+        <w:tab w:val="left" w:pos="14656"/>
+      </w:tabs>
+      <w:spacing w:after="0" w:line="240" w:lineRule="auto"/>
+    </w:pPr>
+    <w:rPr>
+      <w:rFonts w:ascii="Courier New" w:eastAsia="Times New Roman" w:hAnsi="Courier New" w:cs="Courier New"/>
+      <w:sz w:val="20"/>
+      <w:szCs w:val="20"/>
+    </w:rPr>
+  </w:style>
+  <w:style w:type="character" w:customStyle="1" w:styleId="HTMLPreformattedChar">
+    <w:name w:val="HTML Preformatted Char"/>
+    <w:basedOn w:val="DefaultParagraphFont"/>
+    <w:link w:val="HTMLPreformatted"/>
+    <w:uiPriority w:val="99"/>
+    <w:semiHidden/>
+    <w:rsid w:val="00712998"/>
+    <w:rPr>
+      <w:rFonts w:ascii="Courier New" w:eastAsia="Times New Roman" w:hAnsi="Courier New" w:cs="Courier New"/>
+      <w:sz w:val="20"/>
+      <w:szCs w:val="20"/>
+    </w:rPr>
+  </w:style>
 </w:styles>
 </file>
 

</xml_diff>

<commit_message>
update Domain basics: review and fix typo
</commit_message>
<xml_diff>
--- a/Domain/Basics.docx
+++ b/Domain/Basics.docx
@@ -81,7 +81,35 @@
           <w:sz w:val="24"/>
           <w:szCs w:val="24"/>
         </w:rPr>
-        <w:t xml:space="preserve">We worry about expectations of clients from the exposed abstraction(s). We try to be extensible to meet extra expectations of client(s) but we don’t modify the existing code because we might break some expectations. </w:t>
+        <w:t xml:space="preserve">We worry about expectations of clients from the exposed abstraction(s). We try to be extensible to meet extra expectations of client(s) but we don’t modify the existing code because we might break some </w:t>
+      </w:r>
+      <w:r>
+        <w:rPr>
+          <w:sz w:val="24"/>
+          <w:szCs w:val="24"/>
+        </w:rPr>
+        <w:t xml:space="preserve">existing </w:t>
+      </w:r>
+      <w:r>
+        <w:rPr>
+          <w:sz w:val="24"/>
+          <w:szCs w:val="24"/>
+        </w:rPr>
+        <w:t>expectations.</w:t>
+      </w:r>
+      <w:r>
+        <w:rPr>
+          <w:sz w:val="24"/>
+          <w:szCs w:val="24"/>
+        </w:rPr>
+        <w:t xml:space="preserve"> The Expectation(s) of client(s) is our concern here.</w:t>
+      </w:r>
+      <w:r>
+        <w:rPr>
+          <w:sz w:val="24"/>
+          <w:szCs w:val="24"/>
+        </w:rPr>
+        <w:t xml:space="preserve"> </w:t>
       </w:r>
     </w:p>
     <w:p>
@@ -365,7 +393,6 @@
           <w:sz w:val="28"/>
           <w:szCs w:val="28"/>
         </w:rPr>
-        <w:lastRenderedPageBreak/>
         <w:t>Why to use Builder?</w:t>
       </w:r>
     </w:p>
@@ -381,7 +408,42 @@
           <w:sz w:val="24"/>
           <w:szCs w:val="24"/>
         </w:rPr>
-        <w:t xml:space="preserve">Because calling constructor is most the times complex (building </w:t>
+        <w:t xml:space="preserve">Because calling constructor is </w:t>
+      </w:r>
+      <w:r>
+        <w:rPr>
+          <w:sz w:val="24"/>
+          <w:szCs w:val="24"/>
+        </w:rPr>
+        <w:t>complex</w:t>
+      </w:r>
+      <w:r>
+        <w:rPr>
+          <w:sz w:val="24"/>
+          <w:szCs w:val="24"/>
+        </w:rPr>
+        <w:t xml:space="preserve"> in </w:t>
+      </w:r>
+      <w:r>
+        <w:rPr>
+          <w:sz w:val="24"/>
+          <w:szCs w:val="24"/>
+        </w:rPr>
+        <w:t xml:space="preserve">most </w:t>
+      </w:r>
+      <w:r>
+        <w:rPr>
+          <w:sz w:val="24"/>
+          <w:szCs w:val="24"/>
+        </w:rPr>
+        <w:t xml:space="preserve">of </w:t>
+      </w:r>
+      <w:r>
+        <w:rPr>
+          <w:sz w:val="24"/>
+          <w:szCs w:val="24"/>
+        </w:rPr>
+        <w:t xml:space="preserve">the times (building </w:t>
       </w:r>
       <w:proofErr w:type="spellStart"/>
       <w:r>
@@ -397,7 +459,28 @@
           <w:sz w:val="24"/>
           <w:szCs w:val="24"/>
         </w:rPr>
-        <w:t xml:space="preserve"> requires many fields), then we prefer to make the constructor Internal and the construction is delegated to the Builder. So that’s why we use builder in production code.</w:t>
+        <w:t xml:space="preserve"> requires many fields), then we prefer to make the constructor Internal and the</w:t>
+      </w:r>
+      <w:r>
+        <w:rPr>
+          <w:sz w:val="24"/>
+          <w:szCs w:val="24"/>
+        </w:rPr>
+        <w:t>n</w:t>
+      </w:r>
+      <w:r>
+        <w:rPr>
+          <w:sz w:val="24"/>
+          <w:szCs w:val="24"/>
+        </w:rPr>
+        <w:t xml:space="preserve"> construction is delegated to the Builder. So that’s why we use builder in production code.</w:t>
+      </w:r>
+      <w:r>
+        <w:rPr>
+          <w:sz w:val="24"/>
+          <w:szCs w:val="24"/>
+        </w:rPr>
+        <w:t xml:space="preserve"> </w:t>
       </w:r>
     </w:p>
     <w:p>
@@ -424,99 +507,17 @@
           <w:sz w:val="28"/>
           <w:szCs w:val="28"/>
         </w:rPr>
-        <w:t>Why to use the Manager to update?</w:t>
-      </w:r>
-    </w:p>
-    <w:p>
-      <w:pPr>
-        <w:rPr>
-          <w:sz w:val="24"/>
-          <w:szCs w:val="24"/>
-        </w:rPr>
-      </w:pPr>
-      <w:r>
-        <w:rPr>
-          <w:sz w:val="24"/>
-          <w:szCs w:val="24"/>
-        </w:rPr>
-        <w:t>According to the previous section (why to use builder) calling</w:t>
-      </w:r>
-      <w:r>
-        <w:rPr>
-          <w:sz w:val="24"/>
-          <w:szCs w:val="24"/>
-        </w:rPr>
-        <w:t xml:space="preserve"> the aggregate</w:t>
-      </w:r>
-      <w:r>
-        <w:rPr>
-          <w:sz w:val="24"/>
-          <w:szCs w:val="24"/>
-        </w:rPr>
-        <w:t xml:space="preserve"> methos most of the times is a complex action, just like the constructors we prefer to make all methods Internal and then the invocations is delegated to the Manger class. </w:t>
-      </w:r>
-    </w:p>
-    <w:p>
-      <w:pPr>
-        <w:rPr>
-          <w:sz w:val="24"/>
-          <w:szCs w:val="24"/>
-        </w:rPr>
-      </w:pPr>
-      <w:r>
-        <w:rPr>
-          <w:sz w:val="24"/>
-          <w:szCs w:val="24"/>
-        </w:rPr>
-        <w:t xml:space="preserve">So, up to there we see than the Manager class can do both Constructing and Updating. </w:t>
-      </w:r>
-    </w:p>
-    <w:p>
-      <w:pPr>
-        <w:rPr>
-          <w:sz w:val="24"/>
-          <w:szCs w:val="24"/>
-        </w:rPr>
-      </w:pPr>
-      <w:r>
-        <w:rPr>
-          <w:sz w:val="24"/>
-          <w:szCs w:val="24"/>
-        </w:rPr>
-        <w:t xml:space="preserve">All </w:t>
-      </w:r>
-      <w:r>
-        <w:rPr>
-          <w:sz w:val="24"/>
-          <w:szCs w:val="24"/>
-        </w:rPr>
-        <w:t>these efforts</w:t>
-      </w:r>
-      <w:r>
-        <w:rPr>
-          <w:sz w:val="24"/>
-          <w:szCs w:val="24"/>
-        </w:rPr>
-        <w:t xml:space="preserve">, help us to avoid having double standards among the code.  </w:t>
-      </w:r>
-    </w:p>
-    <w:p>
-      <w:pPr>
-        <w:rPr>
-          <w:sz w:val="24"/>
-          <w:szCs w:val="24"/>
-        </w:rPr>
-      </w:pPr>
-    </w:p>
-    <w:p>
-      <w:pPr>
+        <w:t xml:space="preserve">Why to use the Manager to </w:t>
+      </w:r>
+      <w:r>
         <w:rPr>
           <w:b/>
           <w:bCs/>
           <w:sz w:val="28"/>
           <w:szCs w:val="28"/>
         </w:rPr>
-      </w:pPr>
+        <w:t>U</w:t>
+      </w:r>
       <w:r>
         <w:rPr>
           <w:b/>
@@ -524,6 +525,647 @@
           <w:sz w:val="28"/>
           <w:szCs w:val="28"/>
         </w:rPr>
+        <w:t>pdate?</w:t>
+      </w:r>
+    </w:p>
+    <w:p>
+      <w:pPr>
+        <w:rPr>
+          <w:sz w:val="24"/>
+          <w:szCs w:val="24"/>
+        </w:rPr>
+      </w:pPr>
+      <w:r>
+        <w:rPr>
+          <w:sz w:val="24"/>
+          <w:szCs w:val="24"/>
+        </w:rPr>
+        <w:t xml:space="preserve">According to the previous section (why to use </w:t>
+      </w:r>
+      <w:r>
+        <w:rPr>
+          <w:sz w:val="24"/>
+          <w:szCs w:val="24"/>
+        </w:rPr>
+        <w:t>B</w:t>
+      </w:r>
+      <w:r>
+        <w:rPr>
+          <w:sz w:val="24"/>
+          <w:szCs w:val="24"/>
+        </w:rPr>
+        <w:t>uilder) calling</w:t>
+      </w:r>
+      <w:r>
+        <w:rPr>
+          <w:sz w:val="24"/>
+          <w:szCs w:val="24"/>
+        </w:rPr>
+        <w:t xml:space="preserve"> the aggregate</w:t>
+      </w:r>
+      <w:r>
+        <w:rPr>
+          <w:sz w:val="24"/>
+          <w:szCs w:val="24"/>
+        </w:rPr>
+        <w:t xml:space="preserve"> metho</w:t>
+      </w:r>
+      <w:r>
+        <w:rPr>
+          <w:sz w:val="24"/>
+          <w:szCs w:val="24"/>
+        </w:rPr>
+        <w:t>ds</w:t>
+      </w:r>
+      <w:r>
+        <w:rPr>
+          <w:sz w:val="24"/>
+          <w:szCs w:val="24"/>
+        </w:rPr>
+        <w:t xml:space="preserve"> most of the times is a complex action, just like the constructors we prefer to make all methods Internal and then the invocations is delegated to the Manger class. </w:t>
+      </w:r>
+    </w:p>
+    <w:p>
+      <w:pPr>
+        <w:rPr>
+          <w:sz w:val="24"/>
+          <w:szCs w:val="24"/>
+        </w:rPr>
+      </w:pPr>
+      <w:r>
+        <w:rPr>
+          <w:sz w:val="24"/>
+          <w:szCs w:val="24"/>
+        </w:rPr>
+        <w:t>From now, in most cases we don’t use domain API(s) directly</w:t>
+      </w:r>
+      <w:r>
+        <w:rPr>
+          <w:sz w:val="24"/>
+          <w:szCs w:val="24"/>
+        </w:rPr>
+        <w:t xml:space="preserve"> from outside of domain</w:t>
+      </w:r>
+      <w:r>
+        <w:rPr>
+          <w:sz w:val="24"/>
+          <w:szCs w:val="24"/>
+        </w:rPr>
+        <w:t xml:space="preserve"> and instead we talk to the</w:t>
+      </w:r>
+      <w:r>
+        <w:rPr>
+          <w:sz w:val="24"/>
+          <w:szCs w:val="24"/>
+        </w:rPr>
+        <w:t xml:space="preserve"> Managers. </w:t>
+      </w:r>
+      <w:r>
+        <w:rPr>
+          <w:sz w:val="24"/>
+          <w:szCs w:val="24"/>
+        </w:rPr>
+        <w:t xml:space="preserve">So, </w:t>
+      </w:r>
+      <w:r>
+        <w:rPr>
+          <w:sz w:val="24"/>
+          <w:szCs w:val="24"/>
+        </w:rPr>
+        <w:t>here</w:t>
+      </w:r>
+      <w:r>
+        <w:rPr>
+          <w:sz w:val="24"/>
+          <w:szCs w:val="24"/>
+        </w:rPr>
+        <w:t xml:space="preserve"> we see tha</w:t>
+      </w:r>
+      <w:r>
+        <w:rPr>
+          <w:sz w:val="24"/>
+          <w:szCs w:val="24"/>
+        </w:rPr>
+        <w:t>t</w:t>
+      </w:r>
+      <w:r>
+        <w:rPr>
+          <w:sz w:val="24"/>
+          <w:szCs w:val="24"/>
+        </w:rPr>
+        <w:t xml:space="preserve"> the Manager class can do both Constructing and Updating. All </w:t>
+      </w:r>
+      <w:r>
+        <w:rPr>
+          <w:sz w:val="24"/>
+          <w:szCs w:val="24"/>
+        </w:rPr>
+        <w:t>these efforts</w:t>
+      </w:r>
+      <w:r>
+        <w:rPr>
+          <w:sz w:val="24"/>
+          <w:szCs w:val="24"/>
+        </w:rPr>
+        <w:t xml:space="preserve">, help us to avoid having double standards among the code.  </w:t>
+      </w:r>
+    </w:p>
+    <w:p>
+      <w:pPr>
+        <w:rPr>
+          <w:sz w:val="24"/>
+          <w:szCs w:val="24"/>
+        </w:rPr>
+      </w:pPr>
+      <w:r>
+        <w:rPr>
+          <w:sz w:val="24"/>
+          <w:szCs w:val="24"/>
+        </w:rPr>
+        <w:t xml:space="preserve">Point: the Managers are almost the Builders with more abilities than construction. </w:t>
+      </w:r>
+    </w:p>
+    <w:p>
+      <w:pPr>
+        <w:rPr>
+          <w:sz w:val="24"/>
+          <w:szCs w:val="24"/>
+        </w:rPr>
+      </w:pPr>
+      <w:r>
+        <w:rPr>
+          <w:sz w:val="24"/>
+          <w:szCs w:val="24"/>
+        </w:rPr>
+        <w:t>Point: the Managers have interfaces because we will have interaction testing for them.</w:t>
+      </w:r>
+    </w:p>
+    <w:p>
+      <w:pPr>
+        <w:rPr>
+          <w:sz w:val="24"/>
+          <w:szCs w:val="24"/>
+        </w:rPr>
+      </w:pPr>
+    </w:p>
+    <w:p>
+      <w:pPr>
+        <w:pStyle w:val="HTMLPreformatted"/>
+        <w:shd w:val="clear" w:color="auto" w:fill="262626"/>
+        <w:rPr>
+          <w:color w:val="BDBDBD"/>
+        </w:rPr>
+      </w:pPr>
+      <w:r>
+        <w:rPr>
+          <w:color w:val="6C95EB"/>
+        </w:rPr>
+        <w:t xml:space="preserve">public interface </w:t>
+      </w:r>
+      <w:proofErr w:type="spellStart"/>
+      <w:r>
+        <w:rPr>
+          <w:color w:val="C191FF"/>
+        </w:rPr>
+        <w:t>ITargetManager</w:t>
+      </w:r>
+      <w:proofErr w:type="spellEnd"/>
+      <w:r>
+        <w:rPr>
+          <w:color w:val="BDBDBD"/>
+        </w:rPr>
+        <w:t>&lt;</w:t>
+      </w:r>
+      <w:proofErr w:type="spellStart"/>
+      <w:r>
+        <w:rPr>
+          <w:color w:val="C191FF"/>
+        </w:rPr>
+        <w:t>TSelf</w:t>
+      </w:r>
+      <w:proofErr w:type="spellEnd"/>
+      <w:r>
+        <w:rPr>
+          <w:color w:val="BDBDBD"/>
+        </w:rPr>
+        <w:t xml:space="preserve">, </w:t>
+      </w:r>
+      <w:proofErr w:type="spellStart"/>
+      <w:r>
+        <w:rPr>
+          <w:color w:val="C191FF"/>
+        </w:rPr>
+        <w:t>TTarget</w:t>
+      </w:r>
+      <w:proofErr w:type="spellEnd"/>
+      <w:proofErr w:type="gramStart"/>
+      <w:r>
+        <w:rPr>
+          <w:color w:val="BDBDBD"/>
+        </w:rPr>
+        <w:t xml:space="preserve">&gt; </w:t>
+      </w:r>
+      <w:r>
+        <w:rPr>
+          <w:color w:val="D0D0D0"/>
+        </w:rPr>
+        <w:t>:</w:t>
+      </w:r>
+      <w:proofErr w:type="gramEnd"/>
+      <w:r>
+        <w:rPr>
+          <w:color w:val="D0D0D0"/>
+        </w:rPr>
+        <w:t xml:space="preserve"> </w:t>
+      </w:r>
+      <w:proofErr w:type="spellStart"/>
+      <w:r>
+        <w:rPr>
+          <w:color w:val="C191FF"/>
+        </w:rPr>
+        <w:t>ITargetOptions</w:t>
+      </w:r>
+      <w:proofErr w:type="spellEnd"/>
+      <w:r>
+        <w:rPr>
+          <w:color w:val="C191FF"/>
+        </w:rPr>
+        <w:br/>
+        <w:t xml:space="preserve">    </w:t>
+      </w:r>
+      <w:r>
+        <w:rPr>
+          <w:color w:val="6C95EB"/>
+        </w:rPr>
+        <w:t xml:space="preserve">where </w:t>
+      </w:r>
+      <w:proofErr w:type="spellStart"/>
+      <w:r>
+        <w:rPr>
+          <w:color w:val="C191FF"/>
+        </w:rPr>
+        <w:t>TSelf</w:t>
+      </w:r>
+      <w:proofErr w:type="spellEnd"/>
+      <w:r>
+        <w:rPr>
+          <w:color w:val="C191FF"/>
+        </w:rPr>
+        <w:t xml:space="preserve"> </w:t>
+      </w:r>
+      <w:r>
+        <w:rPr>
+          <w:color w:val="D0D0D0"/>
+        </w:rPr>
+        <w:t xml:space="preserve">: </w:t>
+      </w:r>
+      <w:proofErr w:type="spellStart"/>
+      <w:r>
+        <w:rPr>
+          <w:color w:val="C191FF"/>
+        </w:rPr>
+        <w:t>ITargetManager</w:t>
+      </w:r>
+      <w:proofErr w:type="spellEnd"/>
+      <w:r>
+        <w:rPr>
+          <w:color w:val="BDBDBD"/>
+        </w:rPr>
+        <w:t>&lt;</w:t>
+      </w:r>
+      <w:proofErr w:type="spellStart"/>
+      <w:r>
+        <w:rPr>
+          <w:color w:val="C191FF"/>
+        </w:rPr>
+        <w:t>TSelf</w:t>
+      </w:r>
+      <w:proofErr w:type="spellEnd"/>
+      <w:r>
+        <w:rPr>
+          <w:color w:val="BDBDBD"/>
+        </w:rPr>
+        <w:t xml:space="preserve">, </w:t>
+      </w:r>
+      <w:proofErr w:type="spellStart"/>
+      <w:r>
+        <w:rPr>
+          <w:color w:val="C191FF"/>
+        </w:rPr>
+        <w:t>TTarget</w:t>
+      </w:r>
+      <w:proofErr w:type="spellEnd"/>
+      <w:r>
+        <w:rPr>
+          <w:color w:val="BDBDBD"/>
+        </w:rPr>
+        <w:t>&gt;</w:t>
+      </w:r>
+      <w:r>
+        <w:rPr>
+          <w:color w:val="BDBDBD"/>
+        </w:rPr>
+        <w:br/>
+        <w:t xml:space="preserve">    </w:t>
+      </w:r>
+      <w:r>
+        <w:rPr>
+          <w:color w:val="6C95EB"/>
+        </w:rPr>
+        <w:t xml:space="preserve">where </w:t>
+      </w:r>
+      <w:proofErr w:type="spellStart"/>
+      <w:r>
+        <w:rPr>
+          <w:color w:val="C191FF"/>
+        </w:rPr>
+        <w:t>TTarget</w:t>
+      </w:r>
+      <w:proofErr w:type="spellEnd"/>
+      <w:r>
+        <w:rPr>
+          <w:color w:val="C191FF"/>
+        </w:rPr>
+        <w:t xml:space="preserve"> </w:t>
+      </w:r>
+      <w:r>
+        <w:rPr>
+          <w:color w:val="D0D0D0"/>
+        </w:rPr>
+        <w:t xml:space="preserve">: </w:t>
+      </w:r>
+      <w:proofErr w:type="spellStart"/>
+      <w:r>
+        <w:rPr>
+          <w:color w:val="C191FF"/>
+        </w:rPr>
+        <w:t>ITargetOptions</w:t>
+      </w:r>
+      <w:proofErr w:type="spellEnd"/>
+      <w:r>
+        <w:rPr>
+          <w:color w:val="C191FF"/>
+        </w:rPr>
+        <w:br/>
+      </w:r>
+      <w:r>
+        <w:rPr>
+          <w:color w:val="BDBDBD"/>
+        </w:rPr>
+        <w:t>{</w:t>
+      </w:r>
+      <w:r>
+        <w:rPr>
+          <w:color w:val="BDBDBD"/>
+        </w:rPr>
+        <w:br/>
+        <w:t xml:space="preserve">    </w:t>
+      </w:r>
+    </w:p>
+    <w:p>
+      <w:pPr>
+        <w:pStyle w:val="HTMLPreformatted"/>
+        <w:shd w:val="clear" w:color="auto" w:fill="262626"/>
+        <w:rPr>
+          <w:color w:val="BDBDBD"/>
+        </w:rPr>
+      </w:pPr>
+      <w:r>
+        <w:rPr>
+          <w:color w:val="BDBDBD"/>
+        </w:rPr>
+        <w:t xml:space="preserve">    </w:t>
+      </w:r>
+      <w:proofErr w:type="spellStart"/>
+      <w:r>
+        <w:rPr>
+          <w:color w:val="C191FF"/>
+        </w:rPr>
+        <w:t>TTarget</w:t>
+      </w:r>
+      <w:proofErr w:type="spellEnd"/>
+      <w:r>
+        <w:rPr>
+          <w:color w:val="C191FF"/>
+        </w:rPr>
+        <w:t xml:space="preserve"> </w:t>
+      </w:r>
+      <w:proofErr w:type="gramStart"/>
+      <w:r>
+        <w:rPr>
+          <w:color w:val="39CC9B"/>
+        </w:rPr>
+        <w:t>Build</w:t>
+      </w:r>
+      <w:r>
+        <w:rPr>
+          <w:color w:val="BDBDBD"/>
+        </w:rPr>
+        <w:t>(</w:t>
+      </w:r>
+      <w:proofErr w:type="gramEnd"/>
+      <w:r>
+        <w:rPr>
+          <w:color w:val="BDBDBD"/>
+        </w:rPr>
+        <w:t>);</w:t>
+      </w:r>
+      <w:r>
+        <w:rPr>
+          <w:color w:val="BDBDBD"/>
+        </w:rPr>
+        <w:br/>
+        <w:t xml:space="preserve">    </w:t>
+      </w:r>
+    </w:p>
+    <w:p>
+      <w:pPr>
+        <w:pStyle w:val="HTMLPreformatted"/>
+        <w:shd w:val="clear" w:color="auto" w:fill="262626"/>
+        <w:rPr>
+          <w:color w:val="D0D0D0"/>
+        </w:rPr>
+      </w:pPr>
+      <w:r>
+        <w:rPr>
+          <w:color w:val="BDBDBD"/>
+        </w:rPr>
+        <w:t xml:space="preserve">    </w:t>
+      </w:r>
+      <w:proofErr w:type="spellStart"/>
+      <w:r>
+        <w:rPr>
+          <w:color w:val="787878"/>
+        </w:rPr>
+        <w:t>TSelf</w:t>
+      </w:r>
+      <w:proofErr w:type="spellEnd"/>
+      <w:r>
+        <w:rPr>
+          <w:color w:val="787878"/>
+        </w:rPr>
+        <w:t xml:space="preserve"> </w:t>
+      </w:r>
+      <w:proofErr w:type="spellStart"/>
+      <w:proofErr w:type="gramStart"/>
+      <w:r>
+        <w:rPr>
+          <w:color w:val="39CC9B"/>
+        </w:rPr>
+        <w:t>WithTargetName</w:t>
+      </w:r>
+      <w:proofErr w:type="spellEnd"/>
+      <w:r>
+        <w:rPr>
+          <w:color w:val="BDBDBD"/>
+        </w:rPr>
+        <w:t>(</w:t>
+      </w:r>
+      <w:proofErr w:type="gramEnd"/>
+      <w:r>
+        <w:rPr>
+          <w:color w:val="6C95EB"/>
+        </w:rPr>
+        <w:t xml:space="preserve">string </w:t>
+      </w:r>
+      <w:r>
+        <w:rPr>
+          <w:color w:val="BDBDBD"/>
+        </w:rPr>
+        <w:t>value);</w:t>
+      </w:r>
+      <w:r>
+        <w:rPr>
+          <w:color w:val="BDBDBD"/>
+        </w:rPr>
+        <w:br/>
+      </w:r>
+      <w:r>
+        <w:rPr>
+          <w:color w:val="BDBDBD"/>
+        </w:rPr>
+        <w:br/>
+        <w:t xml:space="preserve">    </w:t>
+      </w:r>
+      <w:r>
+        <w:rPr>
+          <w:color w:val="6C95EB"/>
+        </w:rPr>
+        <w:t xml:space="preserve">void </w:t>
+      </w:r>
+      <w:r>
+        <w:rPr>
+          <w:color w:val="39CC9B"/>
+        </w:rPr>
+        <w:t>Update</w:t>
+      </w:r>
+      <w:r>
+        <w:rPr>
+          <w:color w:val="BDBDBD"/>
+        </w:rPr>
+        <w:t>(</w:t>
+      </w:r>
+      <w:proofErr w:type="spellStart"/>
+      <w:r>
+        <w:rPr>
+          <w:color w:val="C191FF"/>
+        </w:rPr>
+        <w:t>TTarget</w:t>
+      </w:r>
+      <w:proofErr w:type="spellEnd"/>
+      <w:r>
+        <w:rPr>
+          <w:color w:val="C191FF"/>
+        </w:rPr>
+        <w:t xml:space="preserve"> </w:t>
+      </w:r>
+      <w:r>
+        <w:rPr>
+          <w:color w:val="BDBDBD"/>
+        </w:rPr>
+        <w:t>options);</w:t>
+      </w:r>
+      <w:r>
+        <w:rPr>
+          <w:color w:val="BDBDBD"/>
+        </w:rPr>
+        <w:br/>
+        <w:t>}</w:t>
+      </w:r>
+    </w:p>
+    <w:p>
+      <w:pPr>
+        <w:rPr>
+          <w:sz w:val="24"/>
+          <w:szCs w:val="24"/>
+        </w:rPr>
+      </w:pPr>
+    </w:p>
+    <w:p>
+      <w:pPr>
+        <w:rPr>
+          <w:sz w:val="24"/>
+          <w:szCs w:val="24"/>
+        </w:rPr>
+      </w:pPr>
+    </w:p>
+    <w:p>
+      <w:pPr>
+        <w:rPr>
+          <w:sz w:val="24"/>
+          <w:szCs w:val="24"/>
+        </w:rPr>
+      </w:pPr>
+    </w:p>
+    <w:p>
+      <w:pPr>
+        <w:rPr>
+          <w:sz w:val="24"/>
+          <w:szCs w:val="24"/>
+        </w:rPr>
+      </w:pPr>
+    </w:p>
+    <w:p>
+      <w:pPr>
+        <w:rPr>
+          <w:sz w:val="24"/>
+          <w:szCs w:val="24"/>
+        </w:rPr>
+      </w:pPr>
+    </w:p>
+    <w:p>
+      <w:pPr>
+        <w:rPr>
+          <w:sz w:val="24"/>
+          <w:szCs w:val="24"/>
+        </w:rPr>
+      </w:pPr>
+    </w:p>
+    <w:p>
+      <w:pPr>
+        <w:rPr>
+          <w:sz w:val="24"/>
+          <w:szCs w:val="24"/>
+        </w:rPr>
+      </w:pPr>
+    </w:p>
+    <w:p>
+      <w:pPr>
+        <w:rPr>
+          <w:b/>
+          <w:bCs/>
+          <w:sz w:val="28"/>
+          <w:szCs w:val="28"/>
+        </w:rPr>
+      </w:pPr>
+      <w:r>
+        <w:rPr>
+          <w:b/>
+          <w:bCs/>
+          <w:sz w:val="28"/>
+          <w:szCs w:val="28"/>
+        </w:rPr>
+        <w:lastRenderedPageBreak/>
         <w:t>Parent Aggregate</w:t>
       </w:r>
     </w:p>
@@ -546,21 +1188,7 @@
           <w:sz w:val="24"/>
           <w:szCs w:val="24"/>
         </w:rPr>
-        <w:t xml:space="preserve">that are doing domain logic whether standalone or in collaboration with other aggregates’ </w:t>
-      </w:r>
-      <w:r>
-        <w:rPr>
-          <w:sz w:val="24"/>
-          <w:szCs w:val="24"/>
-        </w:rPr>
-        <w:t>observable behavior(s)</w:t>
-      </w:r>
-      <w:r>
-        <w:rPr>
-          <w:sz w:val="24"/>
-          <w:szCs w:val="24"/>
-        </w:rPr>
-        <w:t xml:space="preserve">. </w:t>
+        <w:t xml:space="preserve">that are doing domain logic whether standalone or in collaboration with other aggregates’ observable behavior(s). </w:t>
       </w:r>
       <w:r>
         <w:rPr>

</xml_diff>

<commit_message>
update Domain: strategy and bridge design pattern
</commit_message>
<xml_diff>
--- a/Domain/Basics.docx
+++ b/Domain/Basics.docx
@@ -127,7 +127,6 @@
           <w:szCs w:val="24"/>
         </w:rPr>
       </w:pPr>
-      <w:proofErr w:type="spellStart"/>
       <w:r>
         <w:rPr>
           <w:sz w:val="24"/>
@@ -135,7 +134,6 @@
         </w:rPr>
         <w:t>Liskov</w:t>
       </w:r>
-      <w:proofErr w:type="spellEnd"/>
       <w:r>
         <w:rPr>
           <w:sz w:val="24"/>
@@ -415,14 +413,7 @@
           <w:sz w:val="24"/>
           <w:szCs w:val="24"/>
         </w:rPr>
-        <w:t>complex</w:t>
-      </w:r>
-      <w:r>
-        <w:rPr>
-          <w:sz w:val="24"/>
-          <w:szCs w:val="24"/>
-        </w:rPr>
-        <w:t xml:space="preserve"> in </w:t>
+        <w:t xml:space="preserve">complex in </w:t>
       </w:r>
       <w:r>
         <w:rPr>
@@ -597,28 +588,7 @@
           <w:sz w:val="24"/>
           <w:szCs w:val="24"/>
         </w:rPr>
-        <w:t>From now, in most cases we don’t use domain API(s) directly</w:t>
-      </w:r>
-      <w:r>
-        <w:rPr>
-          <w:sz w:val="24"/>
-          <w:szCs w:val="24"/>
-        </w:rPr>
-        <w:t xml:space="preserve"> from outside of domain</w:t>
-      </w:r>
-      <w:r>
-        <w:rPr>
-          <w:sz w:val="24"/>
-          <w:szCs w:val="24"/>
-        </w:rPr>
-        <w:t xml:space="preserve"> and instead we talk to the</w:t>
-      </w:r>
-      <w:r>
-        <w:rPr>
-          <w:sz w:val="24"/>
-          <w:szCs w:val="24"/>
-        </w:rPr>
-        <w:t xml:space="preserve"> Managers. </w:t>
+        <w:t xml:space="preserve">From now, in most cases we don’t use domain API(s) directly from outside of domain and instead we talk to the Managers. </w:t>
       </w:r>
       <w:r>
         <w:rPr>
@@ -1258,7 +1228,7 @@
         <w:spacing w:after="0" w:line="240" w:lineRule="auto"/>
         <w:rPr>
           <w:rFonts w:ascii="Courier New" w:eastAsia="Times New Roman" w:hAnsi="Courier New" w:cs="Courier New"/>
-          <w:color w:val="D0D0D0"/>
+          <w:color w:val="BDBDBD"/>
           <w:sz w:val="18"/>
           <w:szCs w:val="18"/>
         </w:rPr>
@@ -1873,6 +1843,668 @@
         <w:br/>
         <w:t>}</w:t>
       </w:r>
+    </w:p>
+    <w:p>
+      <w:pPr>
+        <w:rPr>
+          <w:rFonts w:ascii="Courier New" w:eastAsia="Times New Roman" w:hAnsi="Courier New" w:cs="Courier New"/>
+          <w:sz w:val="18"/>
+          <w:szCs w:val="18"/>
+          <w:rtl/>
+        </w:rPr>
+      </w:pPr>
+    </w:p>
+    <w:p>
+      <w:pPr>
+        <w:rPr>
+          <w:rFonts w:ascii="Courier New" w:eastAsia="Times New Roman" w:hAnsi="Courier New" w:cs="Courier New"/>
+          <w:color w:val="BDBDBD"/>
+          <w:sz w:val="18"/>
+          <w:szCs w:val="18"/>
+          <w:rtl/>
+        </w:rPr>
+      </w:pPr>
+    </w:p>
+    <w:p>
+      <w:pPr>
+        <w:tabs>
+          <w:tab w:val="left" w:pos="6524"/>
+        </w:tabs>
+        <w:rPr>
+          <w:rFonts w:ascii="Courier New" w:eastAsia="Times New Roman" w:hAnsi="Courier New" w:cs="Courier New"/>
+          <w:sz w:val="18"/>
+          <w:szCs w:val="18"/>
+          <w:rtl/>
+        </w:rPr>
+      </w:pPr>
+      <w:r>
+        <w:rPr>
+          <w:rFonts w:ascii="Courier New" w:eastAsia="Times New Roman" w:hAnsi="Courier New" w:cs="Courier New"/>
+          <w:sz w:val="18"/>
+          <w:szCs w:val="18"/>
+        </w:rPr>
+        <w:tab/>
+      </w:r>
+    </w:p>
+    <w:p>
+      <w:pPr>
+        <w:tabs>
+          <w:tab w:val="left" w:pos="6524"/>
+        </w:tabs>
+        <w:rPr>
+          <w:rFonts w:ascii="Courier New" w:eastAsia="Times New Roman" w:hAnsi="Courier New" w:cs="Courier New"/>
+          <w:sz w:val="18"/>
+          <w:szCs w:val="18"/>
+          <w:rtl/>
+        </w:rPr>
+      </w:pPr>
+    </w:p>
+    <w:p>
+      <w:pPr>
+        <w:tabs>
+          <w:tab w:val="left" w:pos="6524"/>
+        </w:tabs>
+        <w:rPr>
+          <w:rFonts w:ascii="Courier New" w:eastAsia="Times New Roman" w:hAnsi="Courier New" w:cs="Courier New"/>
+          <w:sz w:val="18"/>
+          <w:szCs w:val="18"/>
+          <w:rtl/>
+        </w:rPr>
+      </w:pPr>
+    </w:p>
+    <w:p>
+      <w:pPr>
+        <w:tabs>
+          <w:tab w:val="left" w:pos="6524"/>
+        </w:tabs>
+        <w:rPr>
+          <w:rFonts w:ascii="Courier New" w:eastAsia="Times New Roman" w:hAnsi="Courier New" w:cs="Courier New"/>
+          <w:sz w:val="18"/>
+          <w:szCs w:val="18"/>
+          <w:rtl/>
+        </w:rPr>
+      </w:pPr>
+    </w:p>
+    <w:p>
+      <w:pPr>
+        <w:tabs>
+          <w:tab w:val="left" w:pos="6524"/>
+        </w:tabs>
+        <w:rPr>
+          <w:rFonts w:ascii="Courier New" w:eastAsia="Times New Roman" w:hAnsi="Courier New" w:cs="Courier New"/>
+          <w:sz w:val="18"/>
+          <w:szCs w:val="18"/>
+          <w:rtl/>
+        </w:rPr>
+      </w:pPr>
+    </w:p>
+    <w:p>
+      <w:pPr>
+        <w:tabs>
+          <w:tab w:val="left" w:pos="6524"/>
+        </w:tabs>
+        <w:rPr>
+          <w:rFonts w:ascii="Courier New" w:eastAsia="Times New Roman" w:hAnsi="Courier New" w:cs="Courier New"/>
+          <w:sz w:val="18"/>
+          <w:szCs w:val="18"/>
+          <w:rtl/>
+        </w:rPr>
+      </w:pPr>
+    </w:p>
+    <w:p>
+      <w:pPr>
+        <w:tabs>
+          <w:tab w:val="left" w:pos="6524"/>
+        </w:tabs>
+        <w:rPr>
+          <w:rFonts w:ascii="Courier New" w:eastAsia="Times New Roman" w:hAnsi="Courier New" w:cs="Courier New"/>
+          <w:sz w:val="18"/>
+          <w:szCs w:val="18"/>
+          <w:rtl/>
+        </w:rPr>
+      </w:pPr>
+    </w:p>
+    <w:p>
+      <w:pPr>
+        <w:tabs>
+          <w:tab w:val="left" w:pos="6524"/>
+        </w:tabs>
+        <w:rPr>
+          <w:rFonts w:ascii="Courier New" w:eastAsia="Times New Roman" w:hAnsi="Courier New" w:cs="Courier New"/>
+          <w:sz w:val="18"/>
+          <w:szCs w:val="18"/>
+          <w:rtl/>
+        </w:rPr>
+      </w:pPr>
+    </w:p>
+    <w:p>
+      <w:pPr>
+        <w:tabs>
+          <w:tab w:val="left" w:pos="6524"/>
+        </w:tabs>
+        <w:rPr>
+          <w:rFonts w:ascii="Courier New" w:eastAsia="Times New Roman" w:hAnsi="Courier New" w:cs="Courier New"/>
+          <w:sz w:val="18"/>
+          <w:szCs w:val="18"/>
+          <w:rtl/>
+        </w:rPr>
+      </w:pPr>
+    </w:p>
+    <w:p>
+      <w:pPr>
+        <w:tabs>
+          <w:tab w:val="left" w:pos="6524"/>
+        </w:tabs>
+        <w:rPr>
+          <w:rFonts w:ascii="Courier New" w:eastAsia="Times New Roman" w:hAnsi="Courier New" w:cs="Courier New"/>
+          <w:sz w:val="18"/>
+          <w:szCs w:val="18"/>
+          <w:rtl/>
+        </w:rPr>
+      </w:pPr>
+    </w:p>
+    <w:p>
+      <w:pPr>
+        <w:tabs>
+          <w:tab w:val="left" w:pos="6524"/>
+        </w:tabs>
+        <w:rPr>
+          <w:rFonts w:ascii="Courier New" w:eastAsia="Times New Roman" w:hAnsi="Courier New" w:cs="Courier New"/>
+          <w:sz w:val="18"/>
+          <w:szCs w:val="18"/>
+          <w:rtl/>
+        </w:rPr>
+      </w:pPr>
+    </w:p>
+    <w:p>
+      <w:pPr>
+        <w:tabs>
+          <w:tab w:val="left" w:pos="6524"/>
+        </w:tabs>
+        <w:rPr>
+          <w:rFonts w:ascii="Courier New" w:eastAsia="Times New Roman" w:hAnsi="Courier New" w:cs="Courier New"/>
+          <w:sz w:val="18"/>
+          <w:szCs w:val="18"/>
+          <w:rtl/>
+        </w:rPr>
+      </w:pPr>
+    </w:p>
+    <w:p>
+      <w:pPr>
+        <w:tabs>
+          <w:tab w:val="left" w:pos="6524"/>
+        </w:tabs>
+        <w:rPr>
+          <w:rFonts w:eastAsia="Times New Roman" w:cstheme="minorHAnsi"/>
+          <w:b/>
+          <w:bCs/>
+          <w:sz w:val="28"/>
+          <w:szCs w:val="28"/>
+        </w:rPr>
+      </w:pPr>
+      <w:r>
+        <w:rPr>
+          <w:rFonts w:eastAsia="Times New Roman" w:cstheme="minorHAnsi"/>
+          <w:b/>
+          <w:bCs/>
+          <w:sz w:val="28"/>
+          <w:szCs w:val="28"/>
+        </w:rPr>
+        <w:lastRenderedPageBreak/>
+        <w:t xml:space="preserve">Type </w:t>
+      </w:r>
+      <w:proofErr w:type="spellStart"/>
+      <w:r>
+        <w:rPr>
+          <w:rFonts w:eastAsia="Times New Roman" w:cstheme="minorHAnsi"/>
+          <w:b/>
+          <w:bCs/>
+          <w:sz w:val="28"/>
+          <w:szCs w:val="28"/>
+        </w:rPr>
+        <w:t>Variancy</w:t>
+      </w:r>
+      <w:proofErr w:type="spellEnd"/>
+      <w:r>
+        <w:rPr>
+          <w:rFonts w:eastAsia="Times New Roman" w:cstheme="minorHAnsi"/>
+          <w:b/>
+          <w:bCs/>
+          <w:sz w:val="28"/>
+          <w:szCs w:val="28"/>
+        </w:rPr>
+        <w:t xml:space="preserve"> </w:t>
+      </w:r>
+    </w:p>
+    <w:p>
+      <w:pPr>
+        <w:tabs>
+          <w:tab w:val="left" w:pos="6524"/>
+        </w:tabs>
+        <w:rPr>
+          <w:rFonts w:eastAsia="Times New Roman" w:cstheme="minorHAnsi"/>
+          <w:sz w:val="24"/>
+          <w:szCs w:val="24"/>
+        </w:rPr>
+      </w:pPr>
+      <w:r>
+        <w:rPr>
+          <w:rFonts w:eastAsia="Times New Roman" w:cstheme="minorHAnsi"/>
+          <w:b/>
+          <w:bCs/>
+          <w:sz w:val="24"/>
+          <w:szCs w:val="24"/>
+          <w:u w:val="single"/>
+        </w:rPr>
+        <w:t>Co</w:t>
+      </w:r>
+      <w:r>
+        <w:rPr>
+          <w:rFonts w:eastAsia="Times New Roman" w:cstheme="minorHAnsi"/>
+          <w:sz w:val="24"/>
+          <w:szCs w:val="24"/>
+        </w:rPr>
+        <w:t xml:space="preserve"> </w:t>
+      </w:r>
+      <w:r>
+        <w:rPr>
+          <w:rFonts w:eastAsia="Times New Roman" w:cstheme="minorHAnsi"/>
+          <w:sz w:val="24"/>
+          <w:szCs w:val="24"/>
+        </w:rPr>
+        <w:t xml:space="preserve">is </w:t>
+      </w:r>
+      <w:r>
+        <w:rPr>
+          <w:rFonts w:eastAsia="Times New Roman" w:cstheme="minorHAnsi"/>
+          <w:sz w:val="24"/>
+          <w:szCs w:val="24"/>
+        </w:rPr>
+        <w:t>being sync with other part</w:t>
+      </w:r>
+      <w:r>
+        <w:rPr>
+          <w:rFonts w:eastAsia="Times New Roman" w:cstheme="minorHAnsi"/>
+          <w:sz w:val="24"/>
+          <w:szCs w:val="24"/>
+        </w:rPr>
+        <w:t xml:space="preserve"> and </w:t>
+      </w:r>
+      <w:r>
+        <w:rPr>
+          <w:rFonts w:eastAsia="Times New Roman" w:cstheme="minorHAnsi"/>
+          <w:b/>
+          <w:bCs/>
+          <w:sz w:val="24"/>
+          <w:szCs w:val="24"/>
+          <w:u w:val="single"/>
+        </w:rPr>
+        <w:t>Contra</w:t>
+      </w:r>
+      <w:r>
+        <w:rPr>
+          <w:rFonts w:eastAsia="Times New Roman" w:cstheme="minorHAnsi"/>
+          <w:sz w:val="24"/>
+          <w:szCs w:val="24"/>
+        </w:rPr>
+        <w:t xml:space="preserve"> </w:t>
+      </w:r>
+      <w:r>
+        <w:rPr>
+          <w:rFonts w:eastAsia="Times New Roman" w:cstheme="minorHAnsi"/>
+          <w:sz w:val="24"/>
+          <w:szCs w:val="24"/>
+        </w:rPr>
+        <w:t xml:space="preserve">is </w:t>
+      </w:r>
+      <w:r>
+        <w:rPr>
+          <w:rFonts w:eastAsia="Times New Roman" w:cstheme="minorHAnsi"/>
+          <w:sz w:val="24"/>
+          <w:szCs w:val="24"/>
+        </w:rPr>
+        <w:t>opposite of Co</w:t>
+      </w:r>
+    </w:p>
+    <w:p>
+      <w:pPr>
+        <w:tabs>
+          <w:tab w:val="left" w:pos="6524"/>
+        </w:tabs>
+        <w:rPr>
+          <w:rFonts w:eastAsia="Times New Roman" w:cstheme="minorHAnsi"/>
+          <w:sz w:val="24"/>
+          <w:szCs w:val="24"/>
+        </w:rPr>
+      </w:pPr>
+      <w:r>
+        <w:rPr>
+          <w:rFonts w:eastAsia="Times New Roman" w:cstheme="minorHAnsi"/>
+          <w:sz w:val="24"/>
+          <w:szCs w:val="24"/>
+        </w:rPr>
+        <w:t>This</w:t>
+      </w:r>
+      <w:r>
+        <w:rPr>
+          <w:rFonts w:eastAsia="Times New Roman" w:cstheme="minorHAnsi"/>
+          <w:sz w:val="24"/>
+          <w:szCs w:val="24"/>
+        </w:rPr>
+        <w:t xml:space="preserve"> topic</w:t>
+      </w:r>
+      <w:r>
+        <w:rPr>
+          <w:rFonts w:eastAsia="Times New Roman" w:cstheme="minorHAnsi"/>
+          <w:sz w:val="24"/>
+          <w:szCs w:val="24"/>
+        </w:rPr>
+        <w:t xml:space="preserve"> gets</w:t>
+      </w:r>
+      <w:r>
+        <w:rPr>
+          <w:rFonts w:eastAsia="Times New Roman" w:cstheme="minorHAnsi"/>
+          <w:sz w:val="24"/>
+          <w:szCs w:val="24"/>
+        </w:rPr>
+        <w:t xml:space="preserve"> important when we </w:t>
+      </w:r>
+      <w:r>
+        <w:rPr>
+          <w:rFonts w:eastAsia="Times New Roman" w:cstheme="minorHAnsi"/>
+          <w:sz w:val="24"/>
+          <w:szCs w:val="24"/>
+        </w:rPr>
+        <w:t xml:space="preserve">have </w:t>
+      </w:r>
+      <w:r>
+        <w:rPr>
+          <w:rFonts w:eastAsia="Times New Roman" w:cstheme="minorHAnsi"/>
+          <w:sz w:val="24"/>
+          <w:szCs w:val="24"/>
+        </w:rPr>
+        <w:t xml:space="preserve">type hierarchy. </w:t>
+      </w:r>
+    </w:p>
+    <w:p>
+      <w:pPr>
+        <w:tabs>
+          <w:tab w:val="left" w:pos="6524"/>
+        </w:tabs>
+        <w:rPr>
+          <w:rFonts w:eastAsia="Times New Roman" w:cstheme="minorHAnsi"/>
+          <w:sz w:val="24"/>
+          <w:szCs w:val="24"/>
+        </w:rPr>
+      </w:pPr>
+      <w:r>
+        <w:rPr>
+          <w:rFonts w:eastAsia="Times New Roman" w:cstheme="minorHAnsi"/>
+          <w:sz w:val="24"/>
+          <w:szCs w:val="24"/>
+        </w:rPr>
+        <w:t>Co occurs</w:t>
+      </w:r>
+      <w:r>
+        <w:rPr>
+          <w:rFonts w:eastAsia="Times New Roman" w:cstheme="minorHAnsi"/>
+          <w:sz w:val="24"/>
+          <w:szCs w:val="24"/>
+        </w:rPr>
+        <w:t xml:space="preserve"> when</w:t>
+      </w:r>
+      <w:r>
+        <w:rPr>
+          <w:rFonts w:eastAsia="Times New Roman" w:cstheme="minorHAnsi"/>
+          <w:sz w:val="24"/>
+          <w:szCs w:val="24"/>
+        </w:rPr>
+        <w:t xml:space="preserve"> moving based on the hierarchy -&gt; </w:t>
+      </w:r>
+      <w:r>
+        <w:rPr>
+          <w:rFonts w:eastAsia="Times New Roman" w:cstheme="minorHAnsi"/>
+          <w:b/>
+          <w:bCs/>
+          <w:sz w:val="24"/>
+          <w:szCs w:val="24"/>
+        </w:rPr>
+        <w:t>specialization</w:t>
+      </w:r>
+      <w:r>
+        <w:rPr>
+          <w:rFonts w:eastAsia="Times New Roman" w:cstheme="minorHAnsi"/>
+          <w:sz w:val="24"/>
+          <w:szCs w:val="24"/>
+        </w:rPr>
+        <w:t xml:space="preserve"> </w:t>
+      </w:r>
+    </w:p>
+    <w:p>
+      <w:pPr>
+        <w:tabs>
+          <w:tab w:val="left" w:pos="6524"/>
+        </w:tabs>
+        <w:rPr>
+          <w:rFonts w:eastAsia="Times New Roman" w:cstheme="minorHAnsi"/>
+          <w:sz w:val="24"/>
+          <w:szCs w:val="24"/>
+        </w:rPr>
+      </w:pPr>
+      <w:r>
+        <w:rPr>
+          <w:rFonts w:eastAsia="Times New Roman" w:cstheme="minorHAnsi"/>
+          <w:sz w:val="24"/>
+          <w:szCs w:val="24"/>
+        </w:rPr>
+        <w:t>Co</w:t>
+      </w:r>
+      <w:r>
+        <w:rPr>
+          <w:rFonts w:eastAsia="Times New Roman" w:cstheme="minorHAnsi"/>
+          <w:sz w:val="24"/>
+          <w:szCs w:val="24"/>
+        </w:rPr>
+        <w:t>ntra</w:t>
+      </w:r>
+      <w:r>
+        <w:rPr>
+          <w:rFonts w:eastAsia="Times New Roman" w:cstheme="minorHAnsi"/>
+          <w:sz w:val="24"/>
+          <w:szCs w:val="24"/>
+        </w:rPr>
+        <w:t xml:space="preserve"> occurs</w:t>
+      </w:r>
+      <w:r>
+        <w:rPr>
+          <w:rFonts w:eastAsia="Times New Roman" w:cstheme="minorHAnsi"/>
+          <w:sz w:val="24"/>
+          <w:szCs w:val="24"/>
+        </w:rPr>
+        <w:t xml:space="preserve"> when</w:t>
+      </w:r>
+      <w:r>
+        <w:rPr>
+          <w:rFonts w:eastAsia="Times New Roman" w:cstheme="minorHAnsi"/>
+          <w:sz w:val="24"/>
+          <w:szCs w:val="24"/>
+        </w:rPr>
+        <w:t xml:space="preserve"> moving</w:t>
+      </w:r>
+      <w:r>
+        <w:rPr>
+          <w:rFonts w:eastAsia="Times New Roman" w:cstheme="minorHAnsi"/>
+          <w:sz w:val="24"/>
+          <w:szCs w:val="24"/>
+        </w:rPr>
+        <w:t xml:space="preserve"> reverse on</w:t>
+      </w:r>
+      <w:r>
+        <w:rPr>
+          <w:rFonts w:eastAsia="Times New Roman" w:cstheme="minorHAnsi"/>
+          <w:sz w:val="24"/>
+          <w:szCs w:val="24"/>
+        </w:rPr>
+        <w:t xml:space="preserve"> the hierarchy -&gt;</w:t>
+      </w:r>
+      <w:r>
+        <w:rPr>
+          <w:rFonts w:eastAsia="Times New Roman" w:cstheme="minorHAnsi"/>
+          <w:sz w:val="24"/>
+          <w:szCs w:val="24"/>
+        </w:rPr>
+        <w:t xml:space="preserve"> </w:t>
+      </w:r>
+      <w:r>
+        <w:rPr>
+          <w:rFonts w:eastAsia="Times New Roman" w:cstheme="minorHAnsi"/>
+          <w:b/>
+          <w:bCs/>
+          <w:sz w:val="24"/>
+          <w:szCs w:val="24"/>
+        </w:rPr>
+        <w:t>generalization</w:t>
+      </w:r>
+      <w:r>
+        <w:rPr>
+          <w:rFonts w:eastAsia="Times New Roman" w:cstheme="minorHAnsi"/>
+          <w:sz w:val="24"/>
+          <w:szCs w:val="24"/>
+        </w:rPr>
+        <w:t xml:space="preserve"> </w:t>
+      </w:r>
+    </w:p>
+    <w:p>
+      <w:pPr>
+        <w:tabs>
+          <w:tab w:val="left" w:pos="6524"/>
+        </w:tabs>
+        <w:rPr>
+          <w:rFonts w:eastAsia="Times New Roman" w:cstheme="minorHAnsi"/>
+          <w:sz w:val="24"/>
+          <w:szCs w:val="24"/>
+        </w:rPr>
+      </w:pPr>
+      <w:r>
+        <w:rPr>
+          <w:rFonts w:eastAsia="Times New Roman" w:cstheme="minorHAnsi"/>
+          <w:sz w:val="24"/>
+          <w:szCs w:val="24"/>
+        </w:rPr>
+        <w:t>So, in Liskov pre-conditions are contravariant and post-conditions are covariant.</w:t>
+      </w:r>
+    </w:p>
+    <w:p>
+      <w:pPr>
+        <w:tabs>
+          <w:tab w:val="left" w:pos="6524"/>
+        </w:tabs>
+        <w:rPr>
+          <w:rFonts w:eastAsia="Times New Roman" w:cstheme="minorHAnsi"/>
+          <w:sz w:val="24"/>
+          <w:szCs w:val="24"/>
+        </w:rPr>
+      </w:pPr>
+      <w:r>
+        <w:rPr>
+          <w:rFonts w:eastAsia="Times New Roman" w:cstheme="minorHAnsi"/>
+          <w:sz w:val="24"/>
+          <w:szCs w:val="24"/>
+        </w:rPr>
+        <w:t xml:space="preserve"> </w:t>
+      </w:r>
+    </w:p>
+    <w:p>
+      <w:pPr>
+        <w:tabs>
+          <w:tab w:val="left" w:pos="6524"/>
+        </w:tabs>
+        <w:rPr>
+          <w:rFonts w:eastAsia="Times New Roman" w:cstheme="minorHAnsi"/>
+          <w:sz w:val="24"/>
+          <w:szCs w:val="24"/>
+        </w:rPr>
+      </w:pPr>
+      <w:r>
+        <w:rPr>
+          <w:rFonts w:eastAsia="Times New Roman" w:cstheme="minorHAnsi"/>
+          <w:sz w:val="24"/>
+          <w:szCs w:val="24"/>
+        </w:rPr>
+        <w:t xml:space="preserve"> </w:t>
+      </w:r>
+    </w:p>
+    <w:p>
+      <w:pPr>
+        <w:tabs>
+          <w:tab w:val="left" w:pos="6524"/>
+        </w:tabs>
+        <w:rPr>
+          <w:rFonts w:eastAsia="Times New Roman" w:cstheme="minorHAnsi"/>
+          <w:sz w:val="24"/>
+          <w:szCs w:val="24"/>
+        </w:rPr>
+      </w:pPr>
+    </w:p>
+    <w:p>
+      <w:pPr>
+        <w:tabs>
+          <w:tab w:val="left" w:pos="6524"/>
+        </w:tabs>
+        <w:rPr>
+          <w:rFonts w:eastAsia="Times New Roman" w:cstheme="minorHAnsi"/>
+          <w:sz w:val="24"/>
+          <w:szCs w:val="24"/>
+        </w:rPr>
+      </w:pPr>
+    </w:p>
+    <w:p>
+      <w:pPr>
+        <w:tabs>
+          <w:tab w:val="left" w:pos="6524"/>
+        </w:tabs>
+        <w:rPr>
+          <w:rFonts w:eastAsia="Times New Roman" w:cstheme="minorHAnsi"/>
+          <w:b/>
+          <w:bCs/>
+          <w:sz w:val="28"/>
+          <w:szCs w:val="28"/>
+        </w:rPr>
+      </w:pPr>
+      <w:r>
+        <w:rPr>
+          <w:rFonts w:eastAsia="Times New Roman" w:cstheme="minorHAnsi"/>
+          <w:b/>
+          <w:bCs/>
+          <w:sz w:val="28"/>
+          <w:szCs w:val="28"/>
+        </w:rPr>
+        <w:t>Good Method Design</w:t>
+      </w:r>
+    </w:p>
+    <w:p>
+      <w:pPr>
+        <w:tabs>
+          <w:tab w:val="left" w:pos="6524"/>
+        </w:tabs>
+        <w:rPr>
+          <w:rFonts w:eastAsia="Times New Roman" w:cstheme="minorHAnsi"/>
+          <w:sz w:val="24"/>
+          <w:szCs w:val="24"/>
+        </w:rPr>
+      </w:pPr>
+    </w:p>
+    <w:p>
+      <w:pPr>
+        <w:tabs>
+          <w:tab w:val="left" w:pos="6524"/>
+        </w:tabs>
+        <w:rPr>
+          <w:rFonts w:ascii="Courier New" w:eastAsia="Times New Roman" w:hAnsi="Courier New" w:cs="Courier New"/>
+          <w:sz w:val="24"/>
+          <w:szCs w:val="24"/>
+        </w:rPr>
+      </w:pPr>
     </w:p>
     <w:sectPr>
       <w:pgSz w:w="12240" w:h="15840"/>

</xml_diff>